<commit_message>
Update assignment 2 stretch levels
</commit_message>
<xml_diff>
--- a/Assignments/Assignment02_Javascript.docx
+++ b/Assignments/Assignment02_Javascript.docx
@@ -18,9 +18,11 @@
       <w:r>
         <w:t xml:space="preserve"> </w:t>
       </w:r>
+      <w:proofErr w:type="spellStart"/>
       <w:r>
         <w:t>Javascript</w:t>
       </w:r>
+      <w:proofErr w:type="spellEnd"/>
       <w:r>
         <w:t xml:space="preserve"> and JSON</w:t>
       </w:r>
@@ -48,60 +50,450 @@
       <w:r>
         <w:t>, 2017</w:t>
       </w:r>
+      <w:r>
+        <w:br/>
+      </w:r>
+      <w:r>
+        <w:t>Turn in all files using Moodle</w:t>
+      </w:r>
+    </w:p>
+    <w:p>
+      <w:pPr>
+        <w:ind w:firstLine="720"/>
+      </w:pPr>
+      <w:r>
+        <w:t>The second assignment begins</w:t>
+      </w:r>
+      <w:r>
+        <w:t xml:space="preserve">! </w:t>
+      </w:r>
+      <w:r>
+        <w:rPr>
+          <w:i/>
+        </w:rPr>
+        <w:t xml:space="preserve">The song of time plays in the background. (to help you get in the right mood: </w:t>
+      </w:r>
+      <w:proofErr w:type="gramStart"/>
+      <w:r>
+        <w:rPr>
+          <w:i/>
+        </w:rPr>
+        <w:t>https://www.youtube.com/watch?v=jlMWSAcQce4</w:t>
+      </w:r>
+      <w:r>
+        <w:rPr>
+          <w:i/>
+        </w:rPr>
+        <w:t xml:space="preserve">) </w:t>
+      </w:r>
+      <w:r>
+        <w:t xml:space="preserve"> In</w:t>
+      </w:r>
+      <w:proofErr w:type="gramEnd"/>
+      <w:r>
+        <w:t xml:space="preserve"> this assignment, you’ll be creating some more advanced </w:t>
+      </w:r>
+      <w:proofErr w:type="spellStart"/>
+      <w:r>
+        <w:t>javascript</w:t>
+      </w:r>
+      <w:proofErr w:type="spellEnd"/>
+      <w:r>
+        <w:t xml:space="preserve"> than you did in assignment 1. You’ll also </w:t>
+      </w:r>
+      <w:r>
+        <w:t>be doing work with the DOM and JSON objects</w:t>
+      </w:r>
+      <w:r>
+        <w:t>.</w:t>
+      </w:r>
+      <w:r>
+        <w:t xml:space="preserve"> Your page will accept a generic block of text from a user, then if the inputted text is valid JSON, generate a web form based on the input.</w:t>
+      </w:r>
+      <w:r>
+        <w:t xml:space="preserve"> Hopefully you will obtain the three </w:t>
+      </w:r>
+      <w:proofErr w:type="spellStart"/>
+      <w:r>
+        <w:t>trifor</w:t>
+      </w:r>
+      <w:r>
+        <w:t>ce</w:t>
+      </w:r>
+      <w:proofErr w:type="spellEnd"/>
+      <w:r>
+        <w:t xml:space="preserve"> pieces along the way as well, but that’s not a required part of the assignment.</w:t>
+      </w:r>
+    </w:p>
+    <w:p>
+      <w:pPr>
+        <w:pStyle w:val="ListParagraph"/>
+        <w:numPr>
+          <w:ilvl w:val="0"/>
+          <w:numId w:val="2"/>
+        </w:numPr>
+      </w:pPr>
+      <w:r>
+        <w:rPr>
+          <w:b/>
+        </w:rPr>
+        <w:t xml:space="preserve"> </w:t>
+      </w:r>
+      <w:r>
+        <w:rPr>
+          <w:b/>
+        </w:rPr>
+        <w:t>(10 Points)</w:t>
+      </w:r>
+      <w:r>
+        <w:rPr>
+          <w:b/>
+        </w:rPr>
+        <w:t xml:space="preserve"> </w:t>
+      </w:r>
+      <w:proofErr w:type="spellStart"/>
+      <w:r>
+        <w:rPr>
+          <w:b/>
+        </w:rPr>
+        <w:t>Textarea</w:t>
+      </w:r>
+      <w:proofErr w:type="spellEnd"/>
+      <w:r>
+        <w:rPr>
+          <w:b/>
+        </w:rPr>
+        <w:t xml:space="preserve"> and parse button</w:t>
+      </w:r>
+    </w:p>
+    <w:p>
+      <w:pPr>
+        <w:pStyle w:val="ListParagraph"/>
+        <w:numPr>
+          <w:ilvl w:val="1"/>
+          <w:numId w:val="2"/>
+        </w:numPr>
+      </w:pPr>
+      <w:r>
+        <w:t>Create a</w:t>
+      </w:r>
+      <w:r>
+        <w:t xml:space="preserve"> </w:t>
+      </w:r>
+      <w:proofErr w:type="spellStart"/>
+      <w:r>
+        <w:t>textarea</w:t>
+      </w:r>
+      <w:proofErr w:type="spellEnd"/>
+      <w:r>
+        <w:t xml:space="preserve"> on the page and a button below it. </w:t>
+      </w:r>
+      <w:r>
+        <w:t>Pressing the button should parse the text in the text area into JSON</w:t>
+      </w:r>
+      <w:r>
+        <w:t>.</w:t>
+      </w:r>
+    </w:p>
+    <w:p>
+      <w:pPr>
+        <w:pStyle w:val="ListParagraph"/>
+        <w:numPr>
+          <w:ilvl w:val="1"/>
+          <w:numId w:val="2"/>
+        </w:numPr>
+      </w:pPr>
+      <w:r>
+        <w:t>If the text isn’t valid JSON, display an error.</w:t>
+      </w:r>
+    </w:p>
+    <w:p>
+      <w:pPr>
+        <w:pStyle w:val="ListParagraph"/>
+        <w:numPr>
+          <w:ilvl w:val="0"/>
+          <w:numId w:val="2"/>
+        </w:numPr>
+      </w:pPr>
+      <w:r>
+        <w:rPr>
+          <w:b/>
+        </w:rPr>
+        <w:t xml:space="preserve">(30 Points) </w:t>
+      </w:r>
+      <w:r>
+        <w:rPr>
+          <w:b/>
+        </w:rPr>
+        <w:t>JSON key ‘buttons’</w:t>
+      </w:r>
+    </w:p>
+    <w:p>
+      <w:pPr>
+        <w:pStyle w:val="ListParagraph"/>
+        <w:numPr>
+          <w:ilvl w:val="1"/>
+          <w:numId w:val="2"/>
+        </w:numPr>
+      </w:pPr>
+      <w:r>
+        <w:t xml:space="preserve">Parse the </w:t>
+      </w:r>
+      <w:r>
+        <w:t>JSON key ‘buttons’ and use it to create html buttons on the page.</w:t>
+      </w:r>
+    </w:p>
+    <w:p>
+      <w:pPr>
+        <w:pStyle w:val="ListParagraph"/>
+        <w:numPr>
+          <w:ilvl w:val="1"/>
+          <w:numId w:val="2"/>
+        </w:numPr>
+      </w:pPr>
+      <w:r>
+        <w:t>The ‘buttons’ fie</w:t>
+      </w:r>
+      <w:r>
+        <w:t>ld will be an array of strings.</w:t>
+      </w:r>
+    </w:p>
+    <w:p>
+      <w:pPr>
+        <w:pStyle w:val="ListParagraph"/>
+        <w:numPr>
+          <w:ilvl w:val="1"/>
+          <w:numId w:val="2"/>
+        </w:numPr>
+      </w:pPr>
+      <w:r>
+        <w:t>Validate and display errors if any of the following are true:</w:t>
+      </w:r>
+    </w:p>
+    <w:p>
+      <w:pPr>
+        <w:pStyle w:val="ListParagraph"/>
+        <w:numPr>
+          <w:ilvl w:val="2"/>
+          <w:numId w:val="2"/>
+        </w:numPr>
+      </w:pPr>
+      <w:r>
+        <w:t>‘</w:t>
+      </w:r>
+      <w:r>
+        <w:t>buttons</w:t>
+      </w:r>
+      <w:r>
+        <w:t>’</w:t>
+      </w:r>
+      <w:r>
+        <w:t xml:space="preserve"> field isn</w:t>
+      </w:r>
+      <w:r>
+        <w:t>’t an array</w:t>
+      </w:r>
+    </w:p>
+    <w:p>
+      <w:pPr>
+        <w:pStyle w:val="ListParagraph"/>
+        <w:numPr>
+          <w:ilvl w:val="2"/>
+          <w:numId w:val="2"/>
+        </w:numPr>
+      </w:pPr>
+      <w:r>
+        <w:t>any of the array elements aren’t strings</w:t>
+      </w:r>
+    </w:p>
+    <w:p>
+      <w:pPr>
+        <w:pStyle w:val="ListParagraph"/>
+        <w:numPr>
+          <w:ilvl w:val="1"/>
+          <w:numId w:val="2"/>
+        </w:numPr>
+      </w:pPr>
+      <w:r>
+        <w:t>Example JSON</w:t>
+      </w:r>
+      <w:r>
+        <w:t xml:space="preserve">: </w:t>
+      </w:r>
+      <w:r>
+        <w:t>{"buttons": ["Link Wins", "</w:t>
+      </w:r>
+      <w:proofErr w:type="spellStart"/>
+      <w:r>
+        <w:t>Ganon</w:t>
+      </w:r>
+      <w:proofErr w:type="spellEnd"/>
+      <w:r>
+        <w:t xml:space="preserve"> Loses"]</w:t>
+      </w:r>
+      <w:r>
+        <w:t>}</w:t>
+      </w:r>
+    </w:p>
+    <w:p>
+      <w:pPr>
+        <w:pStyle w:val="ListParagraph"/>
+        <w:numPr>
+          <w:ilvl w:val="0"/>
+          <w:numId w:val="2"/>
+        </w:numPr>
+      </w:pPr>
+      <w:r>
+        <w:rPr>
+          <w:b/>
+        </w:rPr>
+        <w:t xml:space="preserve">(40 Points) </w:t>
+      </w:r>
+      <w:r>
+        <w:rPr>
+          <w:b/>
+        </w:rPr>
+        <w:t>JSON key ‘fields’</w:t>
+      </w:r>
+    </w:p>
+    <w:p>
+      <w:pPr>
+        <w:pStyle w:val="ListParagraph"/>
+        <w:numPr>
+          <w:ilvl w:val="1"/>
+          <w:numId w:val="2"/>
+        </w:numPr>
+      </w:pPr>
+      <w:r>
+        <w:t>Parse the JS</w:t>
+      </w:r>
+      <w:r>
+        <w:t>ON key ‘fields’ and use it to create html fields on the page.</w:t>
+      </w:r>
+      <w:r>
+        <w:t xml:space="preserve"> </w:t>
+      </w:r>
       <w:bookmarkStart w:id="0" w:name="_GoBack"/>
       <w:bookmarkEnd w:id="0"/>
-      <w:r>
-        <w:br/>
-      </w:r>
-      <w:r>
-        <w:t>Turn in all files using Moodle</w:t>
-      </w:r>
-    </w:p>
-    <w:p>
-      <w:pPr>
-        <w:ind w:firstLine="720"/>
-      </w:pPr>
-      <w:r>
-        <w:t>The second assignment begins</w:t>
-      </w:r>
-      <w:r>
-        <w:t xml:space="preserve">! </w:t>
-      </w:r>
-      <w:r>
-        <w:rPr>
-          <w:i/>
-        </w:rPr>
-        <w:t xml:space="preserve">The song of time plays in the background. (to help you get in the right mood: </w:t>
-      </w:r>
-      <w:r>
-        <w:rPr>
-          <w:i/>
-        </w:rPr>
-        <w:t>https://www.youtube.com/watch?v=jlMWSAcQce4</w:t>
-      </w:r>
-      <w:r>
-        <w:rPr>
-          <w:i/>
-        </w:rPr>
-        <w:t xml:space="preserve">) </w:t>
-      </w:r>
-      <w:r>
-        <w:t xml:space="preserve"> In this assignment, you’ll be creating some more advanced javascript than you did in assignment 1. You’ll also </w:t>
-      </w:r>
-      <w:r>
-        <w:t>be doing work with the DOM and JSON objects</w:t>
-      </w:r>
-      <w:r>
-        <w:t>.</w:t>
-      </w:r>
-      <w:r>
-        <w:t xml:space="preserve"> Your page will accept a generic block of text from a user, then if the inputted text is valid JSON, generate a web form based on the input.</w:t>
-      </w:r>
-      <w:r>
-        <w:t xml:space="preserve"> Hopefully you will obtain the three trifor</w:t>
-      </w:r>
-      <w:r>
-        <w:t>ce pieces along the way as well, but that’s not a required part of the assignment.</w:t>
+    </w:p>
+    <w:p>
+      <w:pPr>
+        <w:pStyle w:val="ListParagraph"/>
+        <w:numPr>
+          <w:ilvl w:val="1"/>
+          <w:numId w:val="2"/>
+        </w:numPr>
+      </w:pPr>
+      <w:r>
+        <w:t>The ‘field’s field will be an array of strings o</w:t>
+      </w:r>
+      <w:r>
+        <w:t>r objects.</w:t>
+      </w:r>
+    </w:p>
+    <w:p>
+      <w:pPr>
+        <w:pStyle w:val="ListParagraph"/>
+        <w:numPr>
+          <w:ilvl w:val="1"/>
+          <w:numId w:val="2"/>
+        </w:numPr>
+      </w:pPr>
+      <w:r>
+        <w:t>If an element of an array is a string, display a text box</w:t>
+      </w:r>
+      <w:r>
+        <w:t xml:space="preserve"> labeled with that string.</w:t>
+      </w:r>
+    </w:p>
+    <w:p>
+      <w:pPr>
+        <w:pStyle w:val="ListParagraph"/>
+        <w:numPr>
+          <w:ilvl w:val="1"/>
+          <w:numId w:val="2"/>
+        </w:numPr>
+      </w:pPr>
+      <w:r>
+        <w:t>If an element of the array is an object, read the name and default fields of this object. The name field becomes the label for the input box, and the default field sets the initial value of the input box.</w:t>
+      </w:r>
+    </w:p>
+    <w:p>
+      <w:pPr>
+        <w:pStyle w:val="ListParagraph"/>
+        <w:numPr>
+          <w:ilvl w:val="1"/>
+          <w:numId w:val="2"/>
+        </w:numPr>
+      </w:pPr>
+      <w:r>
+        <w:t>Validate and display errors if any of the following are true:</w:t>
+      </w:r>
+    </w:p>
+    <w:p>
+      <w:pPr>
+        <w:pStyle w:val="ListParagraph"/>
+        <w:numPr>
+          <w:ilvl w:val="2"/>
+          <w:numId w:val="2"/>
+        </w:numPr>
+      </w:pPr>
+      <w:r>
+        <w:t>‘fields’ field isn’t an array</w:t>
+      </w:r>
+    </w:p>
+    <w:p>
+      <w:pPr>
+        <w:pStyle w:val="ListParagraph"/>
+        <w:numPr>
+          <w:ilvl w:val="2"/>
+          <w:numId w:val="2"/>
+        </w:numPr>
+      </w:pPr>
+      <w:r>
+        <w:t>‘field’s array element isn’t an object or a string</w:t>
+      </w:r>
+    </w:p>
+    <w:p>
+      <w:pPr>
+        <w:pStyle w:val="ListParagraph"/>
+        <w:numPr>
+          <w:ilvl w:val="2"/>
+          <w:numId w:val="2"/>
+        </w:numPr>
+      </w:pPr>
+      <w:r>
+        <w:t>‘fields’ array element was an object, but didn’t contain a name field</w:t>
+      </w:r>
+    </w:p>
+    <w:p>
+      <w:pPr>
+        <w:pStyle w:val="ListParagraph"/>
+        <w:numPr>
+          <w:ilvl w:val="1"/>
+          <w:numId w:val="2"/>
+        </w:numPr>
+      </w:pPr>
+      <w:r>
+        <w:t>Example JSON: {</w:t>
+      </w:r>
+      <w:r>
+        <w:t>"</w:t>
+      </w:r>
+      <w:r>
+        <w:t>fields</w:t>
+      </w:r>
+      <w:r>
+        <w:t>"</w:t>
+      </w:r>
+      <w:r>
+        <w:t xml:space="preserve">: </w:t>
+      </w:r>
+      <w:r>
+        <w:t>[{"name": "Boot Type", "default": "lead"}, "Tunic Color"]</w:t>
+      </w:r>
+      <w:r>
+        <w:t>}</w:t>
       </w:r>
     </w:p>
     <w:p>
@@ -116,19 +508,10 @@
         <w:rPr>
           <w:b/>
         </w:rPr>
-        <w:t xml:space="preserve"> </w:t>
-      </w:r>
-      <w:r>
-        <w:rPr>
-          <w:b/>
-        </w:rPr>
-        <w:t>(10 Points)</w:t>
-      </w:r>
-      <w:r>
-        <w:rPr>
-          <w:b/>
-        </w:rPr>
-        <w:t xml:space="preserve"> Textarea and parse button</w:t>
+        <w:t>(20 Points)</w:t>
+      </w:r>
+      <w:r>
+        <w:t xml:space="preserve"> Code style, formatting, completeness, and quality.</w:t>
       </w:r>
     </w:p>
     <w:p>
@@ -140,16 +523,7 @@
         </w:numPr>
       </w:pPr>
       <w:r>
-        <w:t>Create a</w:t>
-      </w:r>
-      <w:r>
-        <w:t xml:space="preserve"> textarea on the page and a button below it. </w:t>
-      </w:r>
-      <w:r>
-        <w:t>Pressing the button should parse the text in the text area into JSON</w:t>
-      </w:r>
-      <w:r>
-        <w:t>.</w:t>
+        <w:t>The page should load and work correctly with no external libraries.</w:t>
       </w:r>
     </w:p>
     <w:p>
@@ -161,328 +535,15 @@
         </w:numPr>
       </w:pPr>
       <w:r>
-        <w:t>If the text isn’t valid JSON, display an error.</w:t>
-      </w:r>
-    </w:p>
-    <w:p>
-      <w:pPr>
-        <w:pStyle w:val="ListParagraph"/>
-        <w:numPr>
-          <w:ilvl w:val="0"/>
-          <w:numId w:val="2"/>
-        </w:numPr>
-      </w:pPr>
-      <w:r>
-        <w:rPr>
-          <w:b/>
-        </w:rPr>
-        <w:t xml:space="preserve">(30 Points) </w:t>
-      </w:r>
-      <w:r>
-        <w:rPr>
-          <w:b/>
-        </w:rPr>
-        <w:t>JSON key ‘buttons’</w:t>
-      </w:r>
-    </w:p>
-    <w:p>
-      <w:pPr>
-        <w:pStyle w:val="ListParagraph"/>
-        <w:numPr>
-          <w:ilvl w:val="1"/>
-          <w:numId w:val="2"/>
-        </w:numPr>
-      </w:pPr>
-      <w:r>
-        <w:t xml:space="preserve">Parse the </w:t>
-      </w:r>
-      <w:r>
-        <w:t>JSON key ‘buttons’ and use it to create html buttons on the page.</w:t>
-      </w:r>
-    </w:p>
-    <w:p>
-      <w:pPr>
-        <w:pStyle w:val="ListParagraph"/>
-        <w:numPr>
-          <w:ilvl w:val="1"/>
-          <w:numId w:val="2"/>
-        </w:numPr>
-      </w:pPr>
-      <w:r>
-        <w:t>The ‘buttons’ fie</w:t>
-      </w:r>
-      <w:r>
-        <w:t>ld will be an array of strings.</w:t>
-      </w:r>
-    </w:p>
-    <w:p>
-      <w:pPr>
-        <w:pStyle w:val="ListParagraph"/>
-        <w:numPr>
-          <w:ilvl w:val="1"/>
-          <w:numId w:val="2"/>
-        </w:numPr>
-      </w:pPr>
-      <w:r>
-        <w:t>Validate and display errors if any of the following are true:</w:t>
-      </w:r>
-    </w:p>
-    <w:p>
-      <w:pPr>
-        <w:pStyle w:val="ListParagraph"/>
-        <w:numPr>
-          <w:ilvl w:val="2"/>
-          <w:numId w:val="2"/>
-        </w:numPr>
-      </w:pPr>
-      <w:r>
-        <w:t>‘</w:t>
-      </w:r>
-      <w:r>
-        <w:t>buttons</w:t>
-      </w:r>
-      <w:r>
-        <w:t>’</w:t>
-      </w:r>
-      <w:r>
-        <w:t xml:space="preserve"> field isn</w:t>
-      </w:r>
-      <w:r>
-        <w:t>’t an array</w:t>
-      </w:r>
-    </w:p>
-    <w:p>
-      <w:pPr>
-        <w:pStyle w:val="ListParagraph"/>
-        <w:numPr>
-          <w:ilvl w:val="2"/>
-          <w:numId w:val="2"/>
-        </w:numPr>
-      </w:pPr>
-      <w:r>
-        <w:t>any of the array elements aren’t strings</w:t>
-      </w:r>
-    </w:p>
-    <w:p>
-      <w:pPr>
-        <w:pStyle w:val="ListParagraph"/>
-        <w:numPr>
-          <w:ilvl w:val="1"/>
-          <w:numId w:val="2"/>
-        </w:numPr>
-      </w:pPr>
-      <w:r>
-        <w:t>Example JSON</w:t>
-      </w:r>
-      <w:r>
-        <w:t xml:space="preserve">: </w:t>
-      </w:r>
-      <w:r>
-        <w:t>{"buttons": ["Link Wins", "Ganon Loses"]</w:t>
-      </w:r>
-      <w:r>
-        <w:t>}</w:t>
-      </w:r>
-    </w:p>
-    <w:p>
-      <w:pPr>
-        <w:pStyle w:val="ListParagraph"/>
-        <w:numPr>
-          <w:ilvl w:val="0"/>
-          <w:numId w:val="2"/>
-        </w:numPr>
-      </w:pPr>
-      <w:r>
-        <w:rPr>
-          <w:b/>
-        </w:rPr>
-        <w:t xml:space="preserve">(40 Points) </w:t>
-      </w:r>
-      <w:r>
-        <w:rPr>
-          <w:b/>
-        </w:rPr>
-        <w:t>JSON key ‘fields’</w:t>
-      </w:r>
-    </w:p>
-    <w:p>
-      <w:pPr>
-        <w:pStyle w:val="ListParagraph"/>
-        <w:numPr>
-          <w:ilvl w:val="1"/>
-          <w:numId w:val="2"/>
-        </w:numPr>
-      </w:pPr>
-      <w:r>
-        <w:t>Parse the JS</w:t>
-      </w:r>
-      <w:r>
-        <w:t>ON key ‘fields’ and use it to create html fields on the page.</w:t>
-      </w:r>
-      <w:r>
-        <w:t xml:space="preserve"> </w:t>
-      </w:r>
-    </w:p>
-    <w:p>
-      <w:pPr>
-        <w:pStyle w:val="ListParagraph"/>
-        <w:numPr>
-          <w:ilvl w:val="1"/>
-          <w:numId w:val="2"/>
-        </w:numPr>
-      </w:pPr>
-      <w:r>
-        <w:t>The ‘field’s field will be an array of strings o</w:t>
-      </w:r>
-      <w:r>
-        <w:t>r objects.</w:t>
-      </w:r>
-    </w:p>
-    <w:p>
-      <w:pPr>
-        <w:pStyle w:val="ListParagraph"/>
-        <w:numPr>
-          <w:ilvl w:val="1"/>
-          <w:numId w:val="2"/>
-        </w:numPr>
-      </w:pPr>
-      <w:r>
-        <w:t>If an element of an array is a string, display a text box</w:t>
-      </w:r>
-      <w:r>
-        <w:t xml:space="preserve"> labeled with that string.</w:t>
-      </w:r>
-    </w:p>
-    <w:p>
-      <w:pPr>
-        <w:pStyle w:val="ListParagraph"/>
-        <w:numPr>
-          <w:ilvl w:val="1"/>
-          <w:numId w:val="2"/>
-        </w:numPr>
-      </w:pPr>
-      <w:r>
-        <w:t>If an element of the array is an object, read the name and default fields of this object. The name field becomes the label for the input box, and the default field sets the initial value of the input box.</w:t>
-      </w:r>
-    </w:p>
-    <w:p>
-      <w:pPr>
-        <w:pStyle w:val="ListParagraph"/>
-        <w:numPr>
-          <w:ilvl w:val="1"/>
-          <w:numId w:val="2"/>
-        </w:numPr>
-      </w:pPr>
-      <w:r>
-        <w:t>Validate and display errors if any of the following are true:</w:t>
-      </w:r>
-    </w:p>
-    <w:p>
-      <w:pPr>
-        <w:pStyle w:val="ListParagraph"/>
-        <w:numPr>
-          <w:ilvl w:val="2"/>
-          <w:numId w:val="2"/>
-        </w:numPr>
-      </w:pPr>
-      <w:r>
-        <w:t>‘fields’ field isn’t an array</w:t>
-      </w:r>
-    </w:p>
-    <w:p>
-      <w:pPr>
-        <w:pStyle w:val="ListParagraph"/>
-        <w:numPr>
-          <w:ilvl w:val="2"/>
-          <w:numId w:val="2"/>
-        </w:numPr>
-      </w:pPr>
-      <w:r>
-        <w:t>‘field’s array element isn’t an object or a string</w:t>
-      </w:r>
-    </w:p>
-    <w:p>
-      <w:pPr>
-        <w:pStyle w:val="ListParagraph"/>
-        <w:numPr>
-          <w:ilvl w:val="2"/>
-          <w:numId w:val="2"/>
-        </w:numPr>
-      </w:pPr>
-      <w:r>
-        <w:t>‘fields’ array element was an object, but didn’t contain a name field</w:t>
-      </w:r>
-    </w:p>
-    <w:p>
-      <w:pPr>
-        <w:pStyle w:val="ListParagraph"/>
-        <w:numPr>
-          <w:ilvl w:val="1"/>
-          <w:numId w:val="2"/>
-        </w:numPr>
-      </w:pPr>
-      <w:r>
-        <w:t>Example JSON: {</w:t>
-      </w:r>
-      <w:r>
-        <w:t>"</w:t>
-      </w:r>
-      <w:r>
-        <w:t>fields</w:t>
-      </w:r>
-      <w:r>
-        <w:t>"</w:t>
-      </w:r>
-      <w:r>
-        <w:t xml:space="preserve">: </w:t>
-      </w:r>
-      <w:r>
-        <w:t>[{"name": "Boot Type", "default": "lead"}, "Tunic Color"]</w:t>
-      </w:r>
-      <w:r>
-        <w:t>}</w:t>
-      </w:r>
-    </w:p>
-    <w:p>
-      <w:pPr>
-        <w:pStyle w:val="ListParagraph"/>
-        <w:numPr>
-          <w:ilvl w:val="0"/>
-          <w:numId w:val="2"/>
-        </w:numPr>
-      </w:pPr>
-      <w:r>
-        <w:rPr>
-          <w:b/>
-        </w:rPr>
-        <w:t>(20 Points)</w:t>
-      </w:r>
-      <w:r>
-        <w:t xml:space="preserve"> Code style, formatting, completeness, and quality.</w:t>
-      </w:r>
-    </w:p>
-    <w:p>
-      <w:pPr>
-        <w:pStyle w:val="ListParagraph"/>
-        <w:numPr>
-          <w:ilvl w:val="1"/>
-          <w:numId w:val="2"/>
-        </w:numPr>
-      </w:pPr>
-      <w:r>
-        <w:t>The page should load and work correctly with no external libraries.</w:t>
-      </w:r>
-    </w:p>
-    <w:p>
-      <w:pPr>
-        <w:pStyle w:val="ListParagraph"/>
-        <w:numPr>
-          <w:ilvl w:val="1"/>
-          <w:numId w:val="2"/>
-        </w:numPr>
-      </w:pPr>
-      <w:r>
-        <w:t xml:space="preserve">You can find JSON that covers all of the cases required above at </w:t>
+        <w:t xml:space="preserve">You can find JSON that covers </w:t>
+      </w:r>
+      <w:proofErr w:type="gramStart"/>
+      <w:r>
+        <w:t>all of</w:t>
+      </w:r>
+      <w:proofErr w:type="gramEnd"/>
+      <w:r>
+        <w:t xml:space="preserve"> the cases required above at </w:t>
       </w:r>
       <w:r>
         <w:t>https://github.com/spazard1/Web-Programming-FA201</w:t>
@@ -561,8 +622,13 @@
       <w:r>
         <w:t xml:space="preserve">If you already have a lot of experience with </w:t>
       </w:r>
-      <w:r>
-        <w:t>Javascript and JSON or you just really like Zelda</w:t>
+      <w:proofErr w:type="spellStart"/>
+      <w:r>
+        <w:t>Javascript</w:t>
+      </w:r>
+      <w:proofErr w:type="spellEnd"/>
+      <w:r>
+        <w:t xml:space="preserve"> and JSON or you just really like Zelda</w:t>
       </w:r>
       <w:r>
         <w:t>, try to complete these stretch levels for extra credit</w:t>
@@ -651,7 +717,13 @@
         <w:t>s</w:t>
       </w:r>
       <w:r>
-        <w:t xml:space="preserve">’ will be an array of arrays, and each one generates a select box with the options in each sub array. Each option must be a string. As with the base assignment, all of these </w:t>
+        <w:t>’ will be an array of arrays, and each one generates a select box with the options in each sub array. Each option must be a string</w:t>
+      </w:r>
+      <w:r>
+        <w:t xml:space="preserve"> or number</w:t>
+      </w:r>
+      <w:r>
+        <w:t xml:space="preserve">. As with the base assignment, all </w:t>
       </w:r>
       <w:r>
         <w:t>data types should be validated.</w:t>
@@ -671,7 +743,7 @@
         <w:rPr>
           <w:b/>
         </w:rPr>
-        <w:t>Silver</w:t>
+        <w:t>Gold</w:t>
       </w:r>
       <w:r>
         <w:rPr>
@@ -709,7 +781,26 @@
         <w:t xml:space="preserve">. No matter the format, validate to make sure the data types match as expected. </w:t>
       </w:r>
       <w:r>
-        <w:t>There are no JSON examples for this stretch level on github. You will need to create your own.</w:t>
+        <w:t xml:space="preserve">There are no JSON examples for this stretch level on </w:t>
+      </w:r>
+      <w:proofErr w:type="spellStart"/>
+      <w:r>
+        <w:t>github</w:t>
+      </w:r>
+      <w:proofErr w:type="spellEnd"/>
+      <w:r>
+        <w:t>. You will need to create your own.</w:t>
+      </w:r>
+      <w:r>
+        <w:t xml:space="preserve"> Be sure to give some JSON examples in the </w:t>
+      </w:r>
+      <w:proofErr w:type="spellStart"/>
+      <w:r>
+        <w:t>moodle</w:t>
+      </w:r>
+      <w:proofErr w:type="spellEnd"/>
+      <w:r>
+        <w:t xml:space="preserve"> comments that show your JSON structure working and some invalid JSON that shows error messages when the user enters bad data formatting for your default value.</w:t>
       </w:r>
     </w:p>
     <w:sectPr>

</xml_diff>